<commit_message>
Dokumentasjon skrev om kommentarer på de vi tok fra nett i dokumentasjon
</commit_message>
<xml_diff>
--- a/dokumenstasjon/Oppsummering.docx
+++ b/dokumenstasjon/Oppsummering.docx
@@ -88,13 +88,26 @@
         </w:rPr>
         <w:t xml:space="preserve"> layout fjernet fra kravene. Nettstedet vårt er en informasjonsside om Rosenborg Ballklub som oppfyller alle de opprinnelige kravene.</w:t>
       </w:r>
-      <w:r>
-        <w:rPr>
-          <w:rFonts w:ascii="Malgun Gothic" w:eastAsia="Malgun Gothic" w:hAnsi="Malgun Gothic" w:cs="Arial"/>
-          <w:color w:val="24292E"/>
-        </w:rPr>
-        <w:t xml:space="preserve"> </w:t>
-      </w:r>
+    </w:p>
+    <w:p>
+      <w:pPr>
+        <w:pStyle w:val="NormalWeb"/>
+        <w:shd w:val="clear" w:color="auto" w:fill="FFFFFF"/>
+        <w:spacing w:before="0" w:beforeAutospacing="0" w:after="240" w:afterAutospacing="0"/>
+        <w:rPr>
+          <w:rFonts w:ascii="Malgun Gothic" w:eastAsia="Malgun Gothic" w:hAnsi="Malgun Gothic" w:cs="Arial"/>
+          <w:color w:val="24292E"/>
+        </w:rPr>
+      </w:pPr>
+      <w:r>
+        <w:rPr>
+          <w:rFonts w:ascii="Malgun Gothic" w:eastAsia="Malgun Gothic" w:hAnsi="Malgun Gothic" w:cs="Arial"/>
+          <w:color w:val="24292E"/>
+        </w:rPr>
+        <w:t>Vi har funnet noe av koden i nettsiden på nett. Stort sett på w3schools.com. Der dette er tilfellet har vi kommentert det i kode-fila.</w:t>
+      </w:r>
+      <w:bookmarkStart w:id="0" w:name="_GoBack"/>
+      <w:bookmarkEnd w:id="0"/>
     </w:p>
     <w:p>
       <w:pPr>
@@ -117,8 +130,6 @@
         </w:rPr>
         <w:t>Brukergrensesnitt</w:t>
       </w:r>
-      <w:bookmarkStart w:id="0" w:name="_GoBack"/>
-      <w:bookmarkEnd w:id="0"/>
     </w:p>
     <w:p>
       <w:pPr>
@@ -435,9 +446,8 @@
         <w:rPr>
           <w:rFonts w:ascii="Malgun Gothic" w:eastAsia="Malgun Gothic" w:hAnsi="Malgun Gothic" w:cs="Arial"/>
           <w:color w:val="000000"/>
-          <w:sz w:val="22"/>
-          <w:szCs w:val="22"/>
-        </w:rPr>
+        </w:rPr>
+        <w:lastRenderedPageBreak/>
         <w:t xml:space="preserve">På nettstedet kan du navigere deg mellom de forskjellige sidene ved hjelp av en </w:t>
       </w:r>
       <w:proofErr w:type="spellStart"/>
@@ -445,8 +455,6 @@
         <w:rPr>
           <w:rFonts w:ascii="Malgun Gothic" w:eastAsia="Malgun Gothic" w:hAnsi="Malgun Gothic" w:cs="Arial"/>
           <w:color w:val="000000"/>
-          <w:sz w:val="22"/>
-          <w:szCs w:val="22"/>
         </w:rPr>
         <w:t>sticky</w:t>
       </w:r>
@@ -455,8 +463,6 @@
         <w:rPr>
           <w:rFonts w:ascii="Malgun Gothic" w:eastAsia="Malgun Gothic" w:hAnsi="Malgun Gothic" w:cs="Arial"/>
           <w:color w:val="000000"/>
-          <w:sz w:val="22"/>
-          <w:szCs w:val="22"/>
         </w:rPr>
         <w:t xml:space="preserve"> </w:t>
       </w:r>
@@ -465,8 +471,6 @@
         <w:rPr>
           <w:rFonts w:ascii="Malgun Gothic" w:eastAsia="Malgun Gothic" w:hAnsi="Malgun Gothic" w:cs="Arial"/>
           <w:color w:val="000000"/>
-          <w:sz w:val="22"/>
-          <w:szCs w:val="22"/>
         </w:rPr>
         <w:t>navbar</w:t>
       </w:r>
@@ -475,8 +479,6 @@
         <w:rPr>
           <w:rFonts w:ascii="Malgun Gothic" w:eastAsia="Malgun Gothic" w:hAnsi="Malgun Gothic" w:cs="Arial"/>
           <w:color w:val="000000"/>
-          <w:sz w:val="22"/>
-          <w:szCs w:val="22"/>
         </w:rPr>
         <w:t xml:space="preserve">/meny på nettsiden hvis du bruker den brede versjonen, eller en </w:t>
       </w:r>
@@ -485,8 +487,6 @@
         <w:rPr>
           <w:rFonts w:ascii="Malgun Gothic" w:eastAsia="Malgun Gothic" w:hAnsi="Malgun Gothic" w:cs="Arial"/>
           <w:color w:val="000000"/>
-          <w:sz w:val="22"/>
-          <w:szCs w:val="22"/>
         </w:rPr>
         <w:t>sticky</w:t>
       </w:r>
@@ -495,8 +495,6 @@
         <w:rPr>
           <w:rFonts w:ascii="Malgun Gothic" w:eastAsia="Malgun Gothic" w:hAnsi="Malgun Gothic" w:cs="Arial"/>
           <w:color w:val="000000"/>
-          <w:sz w:val="22"/>
-          <w:szCs w:val="22"/>
         </w:rPr>
         <w:t xml:space="preserve"> </w:t>
       </w:r>
@@ -505,8 +503,6 @@
         <w:rPr>
           <w:rFonts w:ascii="Malgun Gothic" w:eastAsia="Malgun Gothic" w:hAnsi="Malgun Gothic" w:cs="Arial"/>
           <w:color w:val="000000"/>
-          <w:sz w:val="22"/>
-          <w:szCs w:val="22"/>
         </w:rPr>
         <w:t>dropdown</w:t>
       </w:r>
@@ -515,8 +511,6 @@
         <w:rPr>
           <w:rFonts w:ascii="Malgun Gothic" w:eastAsia="Malgun Gothic" w:hAnsi="Malgun Gothic" w:cs="Arial"/>
           <w:color w:val="000000"/>
-          <w:sz w:val="22"/>
-          <w:szCs w:val="22"/>
         </w:rPr>
         <w:t xml:space="preserve"> meny hvis du bruker den smale versjonen. Du kan også klikke på en av de </w:t>
       </w:r>
@@ -525,8 +519,6 @@
         <w:rPr>
           <w:rFonts w:ascii="Malgun Gothic" w:eastAsia="Malgun Gothic" w:hAnsi="Malgun Gothic" w:cs="Arial"/>
           <w:color w:val="000000"/>
-          <w:sz w:val="22"/>
-          <w:szCs w:val="22"/>
         </w:rPr>
         <w:t>mangé</w:t>
       </w:r>
@@ -535,8 +527,6 @@
         <w:rPr>
           <w:rFonts w:ascii="Malgun Gothic" w:eastAsia="Malgun Gothic" w:hAnsi="Malgun Gothic" w:cs="Arial"/>
           <w:color w:val="000000"/>
-          <w:sz w:val="22"/>
-          <w:szCs w:val="22"/>
         </w:rPr>
         <w:t xml:space="preserve"> linkene rundt om på nettstedet.</w:t>
       </w:r>
@@ -559,7 +549,6 @@
           <w:rFonts w:ascii="Malgun Gothic" w:eastAsia="Malgun Gothic" w:hAnsi="Malgun Gothic" w:cs="Arial"/>
           <w:color w:val="24292E"/>
         </w:rPr>
-        <w:lastRenderedPageBreak/>
         <w:t>Teknologi</w:t>
       </w:r>
     </w:p>
@@ -577,6 +566,8 @@
         <w:rPr>
           <w:rFonts w:ascii="Malgun Gothic" w:eastAsia="Malgun Gothic" w:hAnsi="Malgun Gothic" w:cs="Arial"/>
           <w:color w:val="000000"/>
+          <w:sz w:val="24"/>
+          <w:szCs w:val="24"/>
           <w:lang w:eastAsia="nb-NO"/>
         </w:rPr>
         <w:t xml:space="preserve">HTML - </w:t>
@@ -586,6 +577,8 @@
         <w:rPr>
           <w:rFonts w:ascii="Malgun Gothic" w:eastAsia="Malgun Gothic" w:hAnsi="Malgun Gothic" w:cs="Arial"/>
           <w:color w:val="000000"/>
+          <w:sz w:val="24"/>
+          <w:szCs w:val="24"/>
           <w:lang w:eastAsia="nb-NO"/>
         </w:rPr>
         <w:t>HyperText</w:t>
@@ -595,6 +588,8 @@
         <w:rPr>
           <w:rFonts w:ascii="Malgun Gothic" w:eastAsia="Malgun Gothic" w:hAnsi="Malgun Gothic" w:cs="Arial"/>
           <w:color w:val="000000"/>
+          <w:sz w:val="24"/>
+          <w:szCs w:val="24"/>
           <w:lang w:eastAsia="nb-NO"/>
         </w:rPr>
         <w:t xml:space="preserve"> </w:t>
@@ -604,6 +599,8 @@
         <w:rPr>
           <w:rFonts w:ascii="Malgun Gothic" w:eastAsia="Malgun Gothic" w:hAnsi="Malgun Gothic" w:cs="Arial"/>
           <w:color w:val="000000"/>
+          <w:sz w:val="24"/>
+          <w:szCs w:val="24"/>
           <w:lang w:eastAsia="nb-NO"/>
         </w:rPr>
         <w:t>Markup</w:t>
@@ -613,6 +610,8 @@
         <w:rPr>
           <w:rFonts w:ascii="Malgun Gothic" w:eastAsia="Malgun Gothic" w:hAnsi="Malgun Gothic" w:cs="Arial"/>
           <w:color w:val="000000"/>
+          <w:sz w:val="24"/>
+          <w:szCs w:val="24"/>
           <w:lang w:eastAsia="nb-NO"/>
         </w:rPr>
         <w:t xml:space="preserve"> Language, er språket vi brukte for å legge inn innhold på nettstedet som bilder og tekst.</w:t>
@@ -643,6 +642,8 @@
         <w:rPr>
           <w:rFonts w:ascii="Malgun Gothic" w:eastAsia="Malgun Gothic" w:hAnsi="Malgun Gothic" w:cs="Arial"/>
           <w:color w:val="000000"/>
+          <w:sz w:val="24"/>
+          <w:szCs w:val="24"/>
           <w:lang w:eastAsia="nb-NO"/>
         </w:rPr>
         <w:t xml:space="preserve">CSS - </w:t>
@@ -652,6 +653,8 @@
         <w:rPr>
           <w:rFonts w:ascii="Malgun Gothic" w:eastAsia="Malgun Gothic" w:hAnsi="Malgun Gothic" w:cs="Arial"/>
           <w:color w:val="000000"/>
+          <w:sz w:val="24"/>
+          <w:szCs w:val="24"/>
           <w:lang w:eastAsia="nb-NO"/>
         </w:rPr>
         <w:t>Cascading</w:t>
@@ -661,6 +664,8 @@
         <w:rPr>
           <w:rFonts w:ascii="Malgun Gothic" w:eastAsia="Malgun Gothic" w:hAnsi="Malgun Gothic" w:cs="Arial"/>
           <w:color w:val="000000"/>
+          <w:sz w:val="24"/>
+          <w:szCs w:val="24"/>
           <w:lang w:eastAsia="nb-NO"/>
         </w:rPr>
         <w:t xml:space="preserve"> Style </w:t>
@@ -670,6 +675,8 @@
         <w:rPr>
           <w:rFonts w:ascii="Malgun Gothic" w:eastAsia="Malgun Gothic" w:hAnsi="Malgun Gothic" w:cs="Arial"/>
           <w:color w:val="000000"/>
+          <w:sz w:val="24"/>
+          <w:szCs w:val="24"/>
           <w:lang w:eastAsia="nb-NO"/>
         </w:rPr>
         <w:t>Sheets</w:t>
@@ -679,6 +686,8 @@
         <w:rPr>
           <w:rFonts w:ascii="Malgun Gothic" w:eastAsia="Malgun Gothic" w:hAnsi="Malgun Gothic" w:cs="Arial"/>
           <w:color w:val="000000"/>
+          <w:sz w:val="24"/>
+          <w:szCs w:val="24"/>
           <w:lang w:eastAsia="nb-NO"/>
         </w:rPr>
         <w:t>, er språket vi brukte til å definere utseende på nettstedet. Vi brukte et stilark for hele nettstedet.</w:t>
@@ -709,6 +718,8 @@
         <w:rPr>
           <w:rFonts w:ascii="Malgun Gothic" w:eastAsia="Malgun Gothic" w:hAnsi="Malgun Gothic" w:cs="Arial"/>
           <w:color w:val="000000"/>
+          <w:sz w:val="24"/>
+          <w:szCs w:val="24"/>
           <w:lang w:eastAsia="nb-NO"/>
         </w:rPr>
         <w:t>PHP - Et dynamisk skriftspråk vi har brukt for å koble sammen databasene med HTML, og utføre spørringer til databasen.</w:t>
@@ -739,6 +750,8 @@
         <w:rPr>
           <w:rFonts w:ascii="Malgun Gothic" w:eastAsia="Malgun Gothic" w:hAnsi="Malgun Gothic" w:cs="Arial"/>
           <w:color w:val="000000"/>
+          <w:sz w:val="24"/>
+          <w:szCs w:val="24"/>
           <w:lang w:eastAsia="nb-NO"/>
         </w:rPr>
         <w:t xml:space="preserve">SQL - </w:t>
@@ -748,6 +761,8 @@
         <w:rPr>
           <w:rFonts w:ascii="Malgun Gothic" w:eastAsia="Malgun Gothic" w:hAnsi="Malgun Gothic" w:cs="Arial"/>
           <w:color w:val="000000"/>
+          <w:sz w:val="24"/>
+          <w:szCs w:val="24"/>
           <w:lang w:eastAsia="nb-NO"/>
         </w:rPr>
         <w:t>Structured</w:t>
@@ -757,6 +772,8 @@
         <w:rPr>
           <w:rFonts w:ascii="Malgun Gothic" w:eastAsia="Malgun Gothic" w:hAnsi="Malgun Gothic" w:cs="Arial"/>
           <w:color w:val="000000"/>
+          <w:sz w:val="24"/>
+          <w:szCs w:val="24"/>
           <w:lang w:eastAsia="nb-NO"/>
         </w:rPr>
         <w:t xml:space="preserve"> Query Language, er språket vi har brukt innad i PHP for å kjøre spørringer til databasen.</w:t>
@@ -787,6 +804,8 @@
         <w:rPr>
           <w:rFonts w:ascii="Malgun Gothic" w:eastAsia="Malgun Gothic" w:hAnsi="Malgun Gothic" w:cs="Arial"/>
           <w:color w:val="000000"/>
+          <w:sz w:val="24"/>
+          <w:szCs w:val="24"/>
           <w:lang w:eastAsia="nb-NO"/>
         </w:rPr>
         <w:t xml:space="preserve">Javascript - Likt PHP i funksjon, men mer moderne. Brukt til galleriet på </w:t>
@@ -796,6 +815,8 @@
         <w:rPr>
           <w:rFonts w:ascii="Malgun Gothic" w:eastAsia="Malgun Gothic" w:hAnsi="Malgun Gothic" w:cs="Arial"/>
           <w:color w:val="000000"/>
+          <w:sz w:val="24"/>
+          <w:szCs w:val="24"/>
           <w:lang w:eastAsia="nb-NO"/>
         </w:rPr>
         <w:t>index.php</w:t>
@@ -837,8 +858,6 @@
         <w:rPr>
           <w:rFonts w:ascii="Malgun Gothic" w:eastAsia="Malgun Gothic" w:hAnsi="Malgun Gothic" w:cs="Arial"/>
           <w:color w:val="000000"/>
-          <w:sz w:val="22"/>
-          <w:szCs w:val="22"/>
         </w:rPr>
         <w:t xml:space="preserve">Vi gikk gjennom nettsiden og testen den </w:t>
       </w:r>
@@ -847,8 +866,6 @@
         <w:rPr>
           <w:rFonts w:ascii="Malgun Gothic" w:eastAsia="Malgun Gothic" w:hAnsi="Malgun Gothic" w:cs="Arial"/>
           <w:color w:val="000000"/>
-          <w:sz w:val="22"/>
-          <w:szCs w:val="22"/>
         </w:rPr>
         <w:t>responsive</w:t>
       </w:r>
@@ -857,8 +874,6 @@
         <w:rPr>
           <w:rFonts w:ascii="Malgun Gothic" w:eastAsia="Malgun Gothic" w:hAnsi="Malgun Gothic" w:cs="Arial"/>
           <w:color w:val="000000"/>
-          <w:sz w:val="22"/>
-          <w:szCs w:val="22"/>
         </w:rPr>
         <w:t xml:space="preserve"> </w:t>
       </w:r>
@@ -867,8 +882,6 @@
         <w:rPr>
           <w:rFonts w:ascii="Malgun Gothic" w:eastAsia="Malgun Gothic" w:hAnsi="Malgun Gothic" w:cs="Arial"/>
           <w:color w:val="000000"/>
-          <w:sz w:val="22"/>
-          <w:szCs w:val="22"/>
         </w:rPr>
         <w:t>layouten</w:t>
       </w:r>
@@ -877,8 +890,6 @@
         <w:rPr>
           <w:rFonts w:ascii="Malgun Gothic" w:eastAsia="Malgun Gothic" w:hAnsi="Malgun Gothic" w:cs="Arial"/>
           <w:color w:val="000000"/>
-          <w:sz w:val="22"/>
-          <w:szCs w:val="22"/>
         </w:rPr>
         <w:t>. Vi testet også om linkene tok oss dit de skulle og om linkene reagerte slik vi ville når musepekeren svever over dem.</w:t>
       </w:r>
@@ -918,8 +929,6 @@
         <w:rPr>
           <w:rFonts w:ascii="Malgun Gothic" w:eastAsia="Malgun Gothic" w:hAnsi="Malgun Gothic" w:cs="Arial"/>
           <w:color w:val="000000"/>
-          <w:sz w:val="22"/>
-          <w:szCs w:val="22"/>
         </w:rPr>
         <w:t xml:space="preserve">Vi har hatt en god og strukturert arbeidsflyt gjennom hele </w:t>
       </w:r>
@@ -928,8 +937,6 @@
         <w:rPr>
           <w:rFonts w:ascii="Malgun Gothic" w:eastAsia="Malgun Gothic" w:hAnsi="Malgun Gothic" w:cs="Arial"/>
           <w:color w:val="000000"/>
-          <w:sz w:val="22"/>
-          <w:szCs w:val="22"/>
         </w:rPr>
         <w:t>prosjektsperioden</w:t>
       </w:r>
@@ -938,8 +945,6 @@
         <w:rPr>
           <w:rFonts w:ascii="Malgun Gothic" w:eastAsia="Malgun Gothic" w:hAnsi="Malgun Gothic" w:cs="Arial"/>
           <w:color w:val="000000"/>
-          <w:sz w:val="22"/>
-          <w:szCs w:val="22"/>
         </w:rPr>
         <w:t>. Vi har gjort en del endringer fra den opprinnelige planen, stort sett fordi den var litt for ambisiøs for våre evner og tidsbruk, men vi kom i mål med selve nettsiden i god tid før innleveringsfristen.</w:t>
       </w:r>
@@ -963,6 +968,7 @@
           <w:sz w:val="30"/>
           <w:szCs w:val="30"/>
         </w:rPr>
+        <w:lastRenderedPageBreak/>
         <w:t>Koding</w:t>
       </w:r>
     </w:p>
@@ -1003,7 +1009,6 @@
           <w:sz w:val="30"/>
           <w:szCs w:val="30"/>
         </w:rPr>
-        <w:lastRenderedPageBreak/>
         <w:t>Overambisiøs plan</w:t>
       </w:r>
     </w:p>
@@ -1021,54 +1026,14 @@
         <w:rPr>
           <w:rFonts w:ascii="Malgun Gothic" w:eastAsia="Malgun Gothic" w:hAnsi="Malgun Gothic" w:cs="Arial"/>
           <w:color w:val="000000"/>
-          <w:sz w:val="22"/>
-          <w:szCs w:val="22"/>
-        </w:rPr>
-        <w:t xml:space="preserve">Til tider var nettstedet litt overveldende, spesielt når vi ikke hadde laget </w:t>
-      </w:r>
-      <w:r>
-        <w:rPr>
-          <w:rFonts w:ascii="Malgun Gothic" w:eastAsia="Malgun Gothic" w:hAnsi="Malgun Gothic" w:cs="Arial"/>
-          <w:color w:val="000000"/>
-          <w:sz w:val="22"/>
-          <w:szCs w:val="22"/>
-        </w:rPr>
-        <w:t>PHP</w:t>
-      </w:r>
-      <w:r>
-        <w:rPr>
-          <w:rFonts w:ascii="Malgun Gothic" w:eastAsia="Malgun Gothic" w:hAnsi="Malgun Gothic" w:cs="Arial"/>
-          <w:color w:val="000000"/>
-          <w:sz w:val="22"/>
-          <w:szCs w:val="22"/>
-        </w:rPr>
-        <w:t xml:space="preserve">-databasen-nettsidene enda, og ikke visste hva slags problemer vi kom til å få. Derfor kuttet vi flere nettsider fra den opprinnelige planen og fokuserte mer på det som var igjen. Blant annet ble TABELL og KAMPER slått sammen og SPONSORER droppet helt. Den følelsen forsvant de vi begynte med </w:t>
-      </w:r>
-      <w:r>
-        <w:rPr>
-          <w:rFonts w:ascii="Malgun Gothic" w:eastAsia="Malgun Gothic" w:hAnsi="Malgun Gothic" w:cs="Arial"/>
-          <w:color w:val="000000"/>
-          <w:sz w:val="22"/>
-          <w:szCs w:val="22"/>
-        </w:rPr>
-        <w:t>PHP</w:t>
-      </w:r>
-      <w:r>
-        <w:rPr>
-          <w:rFonts w:ascii="Malgun Gothic" w:eastAsia="Malgun Gothic" w:hAnsi="Malgun Gothic" w:cs="Arial"/>
-          <w:color w:val="000000"/>
-          <w:sz w:val="22"/>
-          <w:szCs w:val="22"/>
-        </w:rPr>
-        <w:t xml:space="preserve"> og </w:t>
-      </w:r>
-      <w:proofErr w:type="spellStart"/>
-      <w:r>
-        <w:rPr>
-          <w:rFonts w:ascii="Malgun Gothic" w:eastAsia="Malgun Gothic" w:hAnsi="Malgun Gothic" w:cs="Arial"/>
-          <w:color w:val="000000"/>
-          <w:sz w:val="22"/>
-          <w:szCs w:val="22"/>
+        </w:rPr>
+        <w:t xml:space="preserve">Til tider var nettstedet litt overveldende, spesielt når vi ikke hadde laget PHP-databasen-nettsidene enda, og ikke visste hva slags problemer vi kom til å få. Derfor kuttet vi flere nettsider fra den opprinnelige planen og fokuserte mer på det som var igjen. Blant annet ble TABELL og KAMPER slått sammen og SPONSORER droppet helt. Den følelsen forsvant de vi begynte med PHP og </w:t>
+      </w:r>
+      <w:proofErr w:type="spellStart"/>
+      <w:r>
+        <w:rPr>
+          <w:rFonts w:ascii="Malgun Gothic" w:eastAsia="Malgun Gothic" w:hAnsi="Malgun Gothic" w:cs="Arial"/>
+          <w:color w:val="000000"/>
         </w:rPr>
         <w:t>mySQL</w:t>
       </w:r>
@@ -1077,82 +1042,8 @@
         <w:rPr>
           <w:rFonts w:ascii="Malgun Gothic" w:eastAsia="Malgun Gothic" w:hAnsi="Malgun Gothic" w:cs="Arial"/>
           <w:color w:val="000000"/>
-          <w:sz w:val="22"/>
-          <w:szCs w:val="22"/>
-        </w:rPr>
-        <w:t>, og det meste gikk på skinner fra da av.</w:t>
-      </w:r>
-      <w:r>
-        <w:rPr>
-          <w:rFonts w:ascii="Malgun Gothic" w:eastAsia="Malgun Gothic" w:hAnsi="Malgun Gothic" w:cs="Arial"/>
-          <w:color w:val="000000"/>
-          <w:sz w:val="22"/>
-          <w:szCs w:val="22"/>
-        </w:rPr>
-        <w:t xml:space="preserve"> </w:t>
-      </w:r>
-      <w:r>
-        <w:rPr>
-          <w:rFonts w:ascii="Malgun Gothic" w:eastAsia="Malgun Gothic" w:hAnsi="Malgun Gothic" w:cs="Arial"/>
-          <w:color w:val="000000"/>
-          <w:sz w:val="22"/>
-          <w:szCs w:val="22"/>
-        </w:rPr>
-        <w:t>Vi var heller ik</w:t>
-      </w:r>
-      <w:r>
-        <w:rPr>
-          <w:rFonts w:ascii="Malgun Gothic" w:eastAsia="Malgun Gothic" w:hAnsi="Malgun Gothic" w:cs="Arial"/>
-          <w:color w:val="000000"/>
-          <w:sz w:val="22"/>
-          <w:szCs w:val="22"/>
-        </w:rPr>
-        <w:t>k</w:t>
-      </w:r>
-      <w:r>
-        <w:rPr>
-          <w:rFonts w:ascii="Malgun Gothic" w:eastAsia="Malgun Gothic" w:hAnsi="Malgun Gothic" w:cs="Arial"/>
-          <w:color w:val="000000"/>
-          <w:sz w:val="22"/>
-          <w:szCs w:val="22"/>
-        </w:rPr>
-        <w:t>e helt fornøyd med CSS</w:t>
-      </w:r>
-      <w:r>
-        <w:rPr>
-          <w:rFonts w:ascii="Malgun Gothic" w:eastAsia="Malgun Gothic" w:hAnsi="Malgun Gothic" w:cs="Arial"/>
-          <w:color w:val="000000"/>
-          <w:sz w:val="22"/>
-          <w:szCs w:val="22"/>
-        </w:rPr>
-        <w:t>-</w:t>
-      </w:r>
-      <w:r>
-        <w:rPr>
-          <w:rFonts w:ascii="Malgun Gothic" w:eastAsia="Malgun Gothic" w:hAnsi="Malgun Gothic" w:cs="Arial"/>
-          <w:color w:val="000000"/>
-          <w:sz w:val="22"/>
-          <w:szCs w:val="22"/>
-        </w:rPr>
-        <w:t xml:space="preserve">en på nettsiden, men en </w:t>
-      </w:r>
-      <w:r>
-        <w:rPr>
-          <w:rFonts w:ascii="Malgun Gothic" w:eastAsia="Malgun Gothic" w:hAnsi="Malgun Gothic" w:cs="Arial"/>
-          <w:color w:val="000000"/>
-          <w:sz w:val="22"/>
-          <w:szCs w:val="22"/>
-        </w:rPr>
-        <w:t>lørdagskveld</w:t>
-      </w:r>
-      <w:r>
-        <w:rPr>
-          <w:rFonts w:ascii="Malgun Gothic" w:eastAsia="Malgun Gothic" w:hAnsi="Malgun Gothic" w:cs="Arial"/>
-          <w:color w:val="000000"/>
-          <w:sz w:val="22"/>
-          <w:szCs w:val="22"/>
-        </w:rPr>
-        <w:t xml:space="preserve"> var nok til å rette opp i det.</w:t>
+        </w:rPr>
+        <w:t>, og det meste gikk på skinner fra da av. Vi var heller ikke helt fornøyd med CSS-en på nettsiden, men en lørdagskveld var nok til å rette opp i det.</w:t>
       </w:r>
     </w:p>
     <w:sectPr>

</xml_diff>